<commit_message>
add final UI changes
</commit_message>
<xml_diff>
--- a/dist/User Manual 1.1.docx
+++ b/dist/User Manual 1.1.docx
@@ -21,6 +21,7 @@
           <w14:ligatures w14:val="none"/>
         </w:rPr>
       </w:pPr>
+      <w:bookmarkStart w:id="0" w:name="_Hlk149921334"/>
       <w:r>
         <w:rPr>
           <w:rFonts w:ascii="Segoe UI" w:eastAsia="Times New Roman" w:hAnsi="Segoe UI" w:cs="Segoe UI"/>
@@ -421,10 +422,10 @@
         </w:rPr>
         <w:lastRenderedPageBreak/>
         <w:drawing>
-          <wp:inline distT="0" distB="0" distL="0" distR="0" wp14:anchorId="35E63FC8" wp14:editId="052A1410">
-            <wp:extent cx="5943600" cy="6199505"/>
-            <wp:effectExtent l="0" t="0" r="0" b="0"/>
-            <wp:docPr id="517792795" name="Picture 1" descr="A screenshot of a computer&#10;&#10;Description automatically generated"/>
+          <wp:inline distT="0" distB="0" distL="0" distR="0" wp14:anchorId="1AA6DD58" wp14:editId="4D2C2018">
+            <wp:extent cx="5943600" cy="6907530"/>
+            <wp:effectExtent l="0" t="0" r="0" b="7620"/>
+            <wp:docPr id="838654309" name="Picture 1"/>
             <wp:cNvGraphicFramePr>
               <a:graphicFrameLocks xmlns:a="http://schemas.openxmlformats.org/drawingml/2006/main" noChangeAspect="1"/>
             </wp:cNvGraphicFramePr>
@@ -432,7 +433,7 @@
               <a:graphicData uri="http://schemas.openxmlformats.org/drawingml/2006/picture">
                 <pic:pic xmlns:pic="http://schemas.openxmlformats.org/drawingml/2006/picture">
                   <pic:nvPicPr>
-                    <pic:cNvPr id="517792795" name="Picture 1" descr="A screenshot of a computer&#10;&#10;Description automatically generated"/>
+                    <pic:cNvPr id="838654309" name=""/>
                     <pic:cNvPicPr/>
                   </pic:nvPicPr>
                   <pic:blipFill>
@@ -444,7 +445,7 @@
                   <pic:spPr>
                     <a:xfrm>
                       <a:off x="0" y="0"/>
-                      <a:ext cx="5943600" cy="6199505"/>
+                      <a:ext cx="5943600" cy="6907530"/>
                     </a:xfrm>
                     <a:prstGeom prst="rect">
                       <a:avLst/>
@@ -461,6 +462,7 @@
           <w:rFonts w:ascii="Segoe UI" w:eastAsia="Times New Roman" w:hAnsi="Segoe UI" w:cs="Segoe UI"/>
           <w:b/>
           <w:bCs/>
+          <w:noProof/>
           <w:color w:val="374151"/>
           <w:kern w:val="0"/>
           <w:sz w:val="32"/>
@@ -470,7 +472,7 @@
         </w:rPr>
         <w:lastRenderedPageBreak/>
         <w:drawing>
-          <wp:inline distT="0" distB="0" distL="0" distR="0" wp14:anchorId="017C6F86" wp14:editId="08870FC6">
+          <wp:inline distT="0" distB="0" distL="0" distR="0" wp14:anchorId="017C6F86" wp14:editId="191C496A">
             <wp:extent cx="5943600" cy="6584950"/>
             <wp:effectExtent l="0" t="0" r="0" b="6350"/>
             <wp:docPr id="2037939835" name="Picture 1" descr="A screenshot of a computer&#10;&#10;Description automatically generated"/>
@@ -521,6 +523,7 @@
         </w:rPr>
       </w:pPr>
     </w:p>
+    <w:bookmarkEnd w:id="0"/>
     <w:p>
       <w:pPr>
         <w:rPr>
@@ -552,9 +555,9 @@
       <w:lvlJc w:val="left"/>
       <w:pPr>
         <w:tabs>
-          <w:tab w:val="num" w:pos="720"/>
+          <w:tab w:val="num" w:pos="630"/>
         </w:tabs>
-        <w:ind w:left="720" w:hanging="360"/>
+        <w:ind w:left="630" w:hanging="360"/>
       </w:pPr>
     </w:lvl>
     <w:lvl w:ilvl="1" w:tentative="1">
@@ -564,9 +567,9 @@
       <w:lvlJc w:val="left"/>
       <w:pPr>
         <w:tabs>
-          <w:tab w:val="num" w:pos="1440"/>
+          <w:tab w:val="num" w:pos="1350"/>
         </w:tabs>
-        <w:ind w:left="1440" w:hanging="360"/>
+        <w:ind w:left="1350" w:hanging="360"/>
       </w:pPr>
     </w:lvl>
     <w:lvl w:ilvl="2" w:tentative="1">
@@ -576,9 +579,9 @@
       <w:lvlJc w:val="left"/>
       <w:pPr>
         <w:tabs>
-          <w:tab w:val="num" w:pos="2160"/>
+          <w:tab w:val="num" w:pos="2070"/>
         </w:tabs>
-        <w:ind w:left="2160" w:hanging="360"/>
+        <w:ind w:left="2070" w:hanging="360"/>
       </w:pPr>
     </w:lvl>
     <w:lvl w:ilvl="3" w:tentative="1">
@@ -588,9 +591,9 @@
       <w:lvlJc w:val="left"/>
       <w:pPr>
         <w:tabs>
-          <w:tab w:val="num" w:pos="2880"/>
+          <w:tab w:val="num" w:pos="2790"/>
         </w:tabs>
-        <w:ind w:left="2880" w:hanging="360"/>
+        <w:ind w:left="2790" w:hanging="360"/>
       </w:pPr>
     </w:lvl>
     <w:lvl w:ilvl="4" w:tentative="1">
@@ -600,9 +603,9 @@
       <w:lvlJc w:val="left"/>
       <w:pPr>
         <w:tabs>
-          <w:tab w:val="num" w:pos="3600"/>
+          <w:tab w:val="num" w:pos="3510"/>
         </w:tabs>
-        <w:ind w:left="3600" w:hanging="360"/>
+        <w:ind w:left="3510" w:hanging="360"/>
       </w:pPr>
     </w:lvl>
     <w:lvl w:ilvl="5" w:tentative="1">
@@ -612,9 +615,9 @@
       <w:lvlJc w:val="left"/>
       <w:pPr>
         <w:tabs>
-          <w:tab w:val="num" w:pos="4320"/>
+          <w:tab w:val="num" w:pos="4230"/>
         </w:tabs>
-        <w:ind w:left="4320" w:hanging="360"/>
+        <w:ind w:left="4230" w:hanging="360"/>
       </w:pPr>
     </w:lvl>
     <w:lvl w:ilvl="6" w:tentative="1">
@@ -624,9 +627,9 @@
       <w:lvlJc w:val="left"/>
       <w:pPr>
         <w:tabs>
-          <w:tab w:val="num" w:pos="5040"/>
+          <w:tab w:val="num" w:pos="4950"/>
         </w:tabs>
-        <w:ind w:left="5040" w:hanging="360"/>
+        <w:ind w:left="4950" w:hanging="360"/>
       </w:pPr>
     </w:lvl>
     <w:lvl w:ilvl="7" w:tentative="1">
@@ -636,9 +639,9 @@
       <w:lvlJc w:val="left"/>
       <w:pPr>
         <w:tabs>
-          <w:tab w:val="num" w:pos="5760"/>
+          <w:tab w:val="num" w:pos="5670"/>
         </w:tabs>
-        <w:ind w:left="5760" w:hanging="360"/>
+        <w:ind w:left="5670" w:hanging="360"/>
       </w:pPr>
     </w:lvl>
     <w:lvl w:ilvl="8" w:tentative="1">
@@ -648,9 +651,9 @@
       <w:lvlJc w:val="left"/>
       <w:pPr>
         <w:tabs>
-          <w:tab w:val="num" w:pos="6480"/>
+          <w:tab w:val="num" w:pos="6390"/>
         </w:tabs>
-        <w:ind w:left="6480" w:hanging="360"/>
+        <w:ind w:left="6390" w:hanging="360"/>
       </w:pPr>
     </w:lvl>
   </w:abstractNum>

</xml_diff>